<commit_message>
Modify Program Description file
</commit_message>
<xml_diff>
--- a/Program Description.docx
+++ b/Program Description.docx
@@ -217,7 +217,7 @@
         <w:rPr>
           <w:rFonts w:ascii="Arial" w:hAnsi="Arial" w:cs="Arial"/>
         </w:rPr>
-        <w:t xml:space="preserve"> class is created to initialize the constructor with 20 threads. </w:t>
+        <w:t xml:space="preserve"> class is created to initialize with 20 threads. </w:t>
       </w:r>
     </w:p>
     <w:p>
@@ -296,7 +296,15 @@
         <w:rPr>
           <w:rFonts w:ascii="Arial" w:hAnsi="Arial" w:cs="Arial"/>
         </w:rPr>
-        <w:t xml:space="preserve"> array and the number of threads. Its passed as the arguments to initialize the constructor whenever a new thread is created.</w:t>
+        <w:t xml:space="preserve"> array and the number of threads. Its passed as the arguments to initialize </w:t>
+      </w:r>
+      <w:bookmarkStart w:id="0" w:name="_GoBack"/>
+      <w:bookmarkEnd w:id="0"/>
+      <w:r>
+        <w:rPr>
+          <w:rFonts w:ascii="Arial" w:hAnsi="Arial" w:cs="Arial"/>
+        </w:rPr>
+        <w:t>whenever a new thread is created.</w:t>
       </w:r>
     </w:p>
     <w:p>
@@ -502,8 +510,6 @@
         </w:rPr>
         <w:t xml:space="preserve"> file. </w:t>
       </w:r>
-      <w:bookmarkStart w:id="0" w:name="_GoBack"/>
-      <w:bookmarkEnd w:id="0"/>
     </w:p>
     <w:sectPr>
       <w:pgSz w:w="12240" w:h="15840"/>

</xml_diff>